<commit_message>
Add Digital Shift Swaps CTA to shift-swap template page
- Add "Discover Digital Shift Swaps" button below blog CTA
- Links to /feature/shift-swaps
- Uses secondary button style for visual hierarchy

🤖 Generated with [Claude Code](https://claude.com/claude-code)

Co-Authored-By: Claude <noreply@anthropic.com>
</commit_message>
<xml_diff>
--- a/public/images/shift-swap/Shift-Swap-Request-Form-Template-RosterLab.docx
+++ b/public/images/shift-swap/Shift-Swap-Request-Form-Template-RosterLab.docx
@@ -579,9 +579,78 @@
     <w:p>
       <w:pPr>
         <w:rPr>
-          <w:lang w:val="en-US"/>
+          <w:sz w:val="16"/>
+          <w:szCs w:val="16"/>
         </w:rPr>
       </w:pPr>
+    </w:p>
+    <w:p>
+      <w:pPr>
+        <w:rPr>
+          <w:sz w:val="16"/>
+          <w:szCs w:val="16"/>
+        </w:rPr>
+      </w:pPr>
+      <w:r>
+        <w:rPr>
+          <w:sz w:val="16"/>
+          <w:szCs w:val="16"/>
+        </w:rPr>
+        <w:fldChar w:fldCharType="begin">
+          <w:ffData>
+            <w:name w:val="Check1"/>
+            <w:enabled/>
+            <w:calcOnExit w:val="0"/>
+            <w:checkBox>
+              <w:sizeAuto/>
+              <w:default w:val="0"/>
+            </w:checkBox>
+          </w:ffData>
+        </w:fldChar>
+      </w:r>
+      <w:bookmarkStart w:id="0" w:name="Check1"/>
+      <w:r>
+        <w:rPr>
+          <w:sz w:val="16"/>
+          <w:szCs w:val="16"/>
+        </w:rPr>
+        <w:instrText xml:space="preserve"> FORMCHECKBOX </w:instrText>
+      </w:r>
+      <w:r>
+        <w:rPr>
+          <w:sz w:val="16"/>
+          <w:szCs w:val="16"/>
+        </w:rPr>
+      </w:r>
+      <w:r>
+        <w:rPr>
+          <w:sz w:val="16"/>
+          <w:szCs w:val="16"/>
+        </w:rPr>
+        <w:fldChar w:fldCharType="separate"/>
+      </w:r>
+      <w:r>
+        <w:rPr>
+          <w:sz w:val="16"/>
+          <w:szCs w:val="16"/>
+        </w:rPr>
+        <w:fldChar w:fldCharType="end"/>
+      </w:r>
+      <w:bookmarkEnd w:id="0"/>
+      <w:r>
+        <w:rPr>
+          <w:sz w:val="16"/>
+          <w:szCs w:val="16"/>
+        </w:rPr>
+        <w:t xml:space="preserve"> </w:t>
+      </w:r>
+      <w:r>
+        <w:rPr>
+          <w:sz w:val="16"/>
+          <w:szCs w:val="16"/>
+        </w:rPr>
+        <w:t>I've checked that my swap is compliant.</w:t>
+      </w:r>
     </w:p>
     <w:p>
       <w:pPr>
@@ -654,7 +723,82 @@
     </w:tbl>
     <w:p>
       <w:pPr>
-        <w:jc w:val="center"/>
+        <w:rPr>
+          <w:sz w:val="16"/>
+          <w:szCs w:val="16"/>
+        </w:rPr>
+      </w:pPr>
+    </w:p>
+    <w:p>
+      <w:pPr>
+        <w:rPr>
+          <w:sz w:val="16"/>
+          <w:szCs w:val="16"/>
+        </w:rPr>
+      </w:pPr>
+      <w:r>
+        <w:rPr>
+          <w:sz w:val="16"/>
+          <w:szCs w:val="16"/>
+        </w:rPr>
+        <w:fldChar w:fldCharType="begin">
+          <w:ffData>
+            <w:name w:val="Check2"/>
+            <w:enabled/>
+            <w:calcOnExit w:val="0"/>
+            <w:checkBox>
+              <w:sizeAuto/>
+              <w:default w:val="0"/>
+            </w:checkBox>
+          </w:ffData>
+        </w:fldChar>
+      </w:r>
+      <w:bookmarkStart w:id="1" w:name="Check2"/>
+      <w:r>
+        <w:rPr>
+          <w:sz w:val="16"/>
+          <w:szCs w:val="16"/>
+        </w:rPr>
+        <w:instrText xml:space="preserve"> FORMCHECKBOX </w:instrText>
+      </w:r>
+      <w:r>
+        <w:rPr>
+          <w:sz w:val="16"/>
+          <w:szCs w:val="16"/>
+        </w:rPr>
+      </w:r>
+      <w:r>
+        <w:rPr>
+          <w:sz w:val="16"/>
+          <w:szCs w:val="16"/>
+        </w:rPr>
+        <w:fldChar w:fldCharType="separate"/>
+      </w:r>
+      <w:r>
+        <w:rPr>
+          <w:sz w:val="16"/>
+          <w:szCs w:val="16"/>
+        </w:rPr>
+        <w:fldChar w:fldCharType="end"/>
+      </w:r>
+      <w:bookmarkEnd w:id="1"/>
+      <w:r>
+        <w:rPr>
+          <w:sz w:val="16"/>
+          <w:szCs w:val="16"/>
+        </w:rPr>
+        <w:t xml:space="preserve"> </w:t>
+      </w:r>
+      <w:r>
+        <w:rPr>
+          <w:sz w:val="16"/>
+          <w:szCs w:val="16"/>
+        </w:rPr>
+        <w:t>I've checked that my swap is compliant.</w:t>
+      </w:r>
+    </w:p>
+    <w:p>
+      <w:pPr>
         <w:rPr>
           <w:sz w:val="18"/>
           <w:szCs w:val="18"/>
@@ -679,13 +823,6 @@
         </w:rPr>
         <w:t>N.B. Forms must be signed by employees for requests to be considered.</w:t>
       </w:r>
-    </w:p>
-    <w:p>
-      <w:pPr>
-        <w:rPr>
-          <w:lang w:val="en-US"/>
-        </w:rPr>
-      </w:pPr>
     </w:p>
     <w:p>
       <w:pPr>
@@ -1040,15 +1177,7 @@
         <w:sz w:val="20"/>
         <w:szCs w:val="20"/>
       </w:rPr>
-      <w:t xml:space="preserve">  </w:t>
-    </w:r>
-    <w:r>
-      <w:rPr>
-        <w:bCs/>
-        <w:sz w:val="20"/>
-        <w:szCs w:val="20"/>
-      </w:rPr>
-      <w:t xml:space="preserve"> </w:t>
+      <w:t xml:space="preserve">   </w:t>
     </w:r>
     <w:r>
       <w:rPr>
@@ -1078,8 +1207,8 @@
       </w:rPr>
       <w:t>our company logo here]</w:t>
     </w:r>
-    <w:bookmarkStart w:id="0" w:name="_kac26qqqmqmg" w:colFirst="0" w:colLast="0"/>
-    <w:bookmarkEnd w:id="0"/>
+    <w:bookmarkStart w:id="2" w:name="_kac26qqqmqmg" w:colFirst="0" w:colLast="0"/>
+    <w:bookmarkEnd w:id="2"/>
   </w:p>
   <w:p>
     <w:pPr>
@@ -1692,7 +1821,6 @@
   <w:style w:type="character" w:default="1" w:styleId="DefaultParagraphFont">
     <w:name w:val="Default Paragraph Font"/>
     <w:uiPriority w:val="1"/>
-    <w:semiHidden/>
     <w:unhideWhenUsed/>
   </w:style>
   <w:style w:type="table" w:default="1" w:styleId="TableNormal">

</xml_diff>